<commit_message>
Add functionality for already selected tracks
</commit_message>
<xml_diff>
--- a/src/Components/App/Feature Request Template.docx
+++ b/src/Components/App/Feature Request Template.docx
@@ -1,350 +1,295 @@
 
 <file path=word/document.xml><?xml version="1.0" encoding="utf-8"?>
-<w:document xmlns:mc="http://schemas.openxmlformats.org/markup-compatibility/2006" xmlns:o="urn:schemas-microsoft-com:office:office" xmlns:r="http://schemas.openxmlformats.org/officeDocument/2006/relationships" xmlns:m="http://schemas.openxmlformats.org/officeDocument/2006/math" xmlns:v="urn:schemas-microsoft-com:vml" xmlns:wp="http://schemas.openxmlformats.org/drawingml/2006/wordprocessingDrawing" xmlns:w10="urn:schemas-microsoft-com:office:word" xmlns:w="http://schemas.openxmlformats.org/wordprocessingml/2006/main" xmlns:wne="http://schemas.microsoft.com/office/word/2006/wordml" xmlns:sl="http://schemas.openxmlformats.org/schemaLibrary/2006/main" xmlns:a="http://schemas.openxmlformats.org/drawingml/2006/main" xmlns:pic="http://schemas.openxmlformats.org/drawingml/2006/picture" xmlns:c="http://schemas.openxmlformats.org/drawingml/2006/chart" xmlns:lc="http://schemas.openxmlformats.org/drawingml/2006/lockedCanvas" xmlns:dgm="http://schemas.openxmlformats.org/drawingml/2006/diagram" xmlns:wps="http://schemas.microsoft.com/office/word/2010/wordprocessingShape" xmlns:wpg="http://schemas.microsoft.com/office/word/2010/wordprocessingGroup" xmlns:w14="http://schemas.microsoft.com/office/word/2010/wordml" xmlns:w15="http://schemas.microsoft.com/office/word/2012/wordml">
+<w:document xmlns:wpc="http://schemas.microsoft.com/office/word/2010/wordprocessingCanvas" xmlns:cx="http://schemas.microsoft.com/office/drawing/2014/chartex" xmlns:cx1="http://schemas.microsoft.com/office/drawing/2015/9/8/chartex" xmlns:cx2="http://schemas.microsoft.com/office/drawing/2015/10/21/chartex" xmlns:cx3="http://schemas.microsoft.com/office/drawing/2016/5/9/chartex" xmlns:cx4="http://schemas.microsoft.com/office/drawing/2016/5/10/chartex" xmlns:cx5="http://schemas.microsoft.com/office/drawing/2016/5/11/chartex" xmlns:cx6="http://schemas.microsoft.com/office/drawing/2016/5/12/chartex" xmlns:cx7="http://schemas.microsoft.com/office/drawing/2016/5/13/chartex" xmlns:cx8="http://schemas.microsoft.com/office/drawing/2016/5/14/chartex" xmlns:mc="http://schemas.openxmlformats.org/markup-compatibility/2006" xmlns:aink="http://schemas.microsoft.com/office/drawing/2016/ink" xmlns:am3d="http://schemas.microsoft.com/office/drawing/2017/model3d" xmlns:o="urn:schemas-microsoft-com:office:office" xmlns:oel="http://schemas.microsoft.com/office/2019/extlst" xmlns:r="http://schemas.openxmlformats.org/officeDocument/2006/relationships" xmlns:m="http://schemas.openxmlformats.org/officeDocument/2006/math" xmlns:v="urn:schemas-microsoft-com:vml" xmlns:wp14="http://schemas.microsoft.com/office/word/2010/wordprocessingDrawing" xmlns:wp="http://schemas.openxmlformats.org/drawingml/2006/wordprocessingDrawing" xmlns:w10="urn:schemas-microsoft-com:office:word" xmlns:w="http://schemas.openxmlformats.org/wordprocessingml/2006/main" xmlns:w14="http://schemas.microsoft.com/office/word/2010/wordml" xmlns:w15="http://schemas.microsoft.com/office/word/2012/wordml" xmlns:w16cex="http://schemas.microsoft.com/office/word/2018/wordml/cex" xmlns:w16cid="http://schemas.microsoft.com/office/word/2016/wordml/cid" xmlns:w16="http://schemas.microsoft.com/office/word/2018/wordml" xmlns:w16sdtdh="http://schemas.microsoft.com/office/word/2020/wordml/sdtdatahash" xmlns:w16se="http://schemas.microsoft.com/office/word/2015/wordml/symex" xmlns:wpg="http://schemas.microsoft.com/office/word/2010/wordprocessingGroup" xmlns:wpi="http://schemas.microsoft.com/office/word/2010/wordprocessingInk" xmlns:wne="http://schemas.microsoft.com/office/word/2006/wordml" xmlns:wps="http://schemas.microsoft.com/office/word/2010/wordprocessingShape" mc:Ignorable="w14 w15 w16se w16cid w16 w16cex w16sdtdh wp14">
   <w:body>
     <w:p>
       <w:pPr>
-        <w:pStyle w:val="Title"/>
+        <w:pStyle w:val="Titre"/>
         <w:keepNext w:val="0"/>
         <w:keepLines w:val="0"/>
-        <w:pageBreakBefore w:val="0"/>
-        <w:spacing w:after="0" w:before="320" w:line="240" w:lineRule="auto"/>
+        <w:spacing w:before="320" w:after="0" w:line="240" w:lineRule="auto"/>
         <w:jc w:val="center"/>
         <w:rPr>
-          <w:rFonts w:ascii="Proxima Nova" w:cs="Proxima Nova" w:eastAsia="Proxima Nova" w:hAnsi="Proxima Nova"/>
+          <w:rFonts w:ascii="Proxima Nova" w:eastAsia="Proxima Nova" w:hAnsi="Proxima Nova" w:cs="Proxima Nova"/>
           <w:color w:val="353744"/>
           <w:sz w:val="72"/>
           <w:szCs w:val="72"/>
         </w:rPr>
       </w:pPr>
-      <w:bookmarkStart w:colFirst="0" w:colLast="0" w:name="_5x0d5h95i329" w:id="0"/>
+      <w:bookmarkStart w:id="0" w:name="_5x0d5h95i329" w:colFirst="0" w:colLast="0"/>
       <w:bookmarkEnd w:id="0"/>
       <w:r>
         <w:rPr>
-          <w:rFonts w:ascii="Proxima Nova" w:cs="Proxima Nova" w:eastAsia="Proxima Nova" w:hAnsi="Proxima Nova"/>
+          <w:rFonts w:ascii="Proxima Nova" w:eastAsia="Proxima Nova" w:hAnsi="Proxima Nova" w:cs="Proxima Nova"/>
           <w:color w:val="353744"/>
           <w:sz w:val="72"/>
           <w:szCs w:val="72"/>
-          <w:rtl w:val="0"/>
-        </w:rPr>
-        <w:t xml:space="preserve">Design Document Template</w:t>
+        </w:rPr>
+        <w:t>Design Document Template</w:t>
       </w:r>
     </w:p>
     <w:p>
       <w:pPr>
-        <w:pStyle w:val="Subtitle"/>
+        <w:pStyle w:val="Sous-titre"/>
         <w:keepNext w:val="0"/>
         <w:keepLines w:val="0"/>
-        <w:pageBreakBefore w:val="0"/>
         <w:spacing w:after="0" w:line="240" w:lineRule="auto"/>
         <w:jc w:val="center"/>
         <w:rPr>
-          <w:rFonts w:ascii="Proxima Nova" w:cs="Proxima Nova" w:eastAsia="Proxima Nova" w:hAnsi="Proxima Nova"/>
-          <w:b w:val="1"/>
+          <w:rFonts w:ascii="Proxima Nova" w:eastAsia="Proxima Nova" w:hAnsi="Proxima Nova" w:cs="Proxima Nova"/>
+          <w:b/>
           <w:sz w:val="28"/>
           <w:szCs w:val="28"/>
         </w:rPr>
       </w:pPr>
-      <w:bookmarkStart w:colFirst="0" w:colLast="0" w:name="_h6jygco9p83m" w:id="1"/>
+      <w:bookmarkStart w:id="1" w:name="_h6jygco9p83m" w:colFirst="0" w:colLast="0"/>
       <w:bookmarkEnd w:id="1"/>
       <w:r>
         <w:rPr>
-          <w:rFonts w:ascii="Proxima Nova" w:cs="Proxima Nova" w:eastAsia="Proxima Nova" w:hAnsi="Proxima Nova"/>
-          <w:b w:val="1"/>
-          <w:sz w:val="28"/>
-          <w:szCs w:val="28"/>
-          <w:rtl w:val="0"/>
-        </w:rPr>
-        <w:t xml:space="preserve">September 4</w:t>
-      </w:r>
-      <w:r>
-        <w:rPr>
-          <w:rFonts w:ascii="Proxima Nova" w:cs="Proxima Nova" w:eastAsia="Proxima Nova" w:hAnsi="Proxima Nova"/>
-          <w:b w:val="1"/>
+          <w:rFonts w:ascii="Proxima Nova" w:eastAsia="Proxima Nova" w:hAnsi="Proxima Nova" w:cs="Proxima Nova"/>
+          <w:b/>
+          <w:sz w:val="28"/>
+          <w:szCs w:val="28"/>
+        </w:rPr>
+        <w:t>September 4</w:t>
+      </w:r>
+      <w:r>
+        <w:rPr>
+          <w:rFonts w:ascii="Proxima Nova" w:eastAsia="Proxima Nova" w:hAnsi="Proxima Nova" w:cs="Proxima Nova"/>
+          <w:b/>
           <w:sz w:val="28"/>
           <w:szCs w:val="28"/>
           <w:vertAlign w:val="superscript"/>
-          <w:rtl w:val="0"/>
         </w:rPr>
         <w:t xml:space="preserve">th </w:t>
       </w:r>
       <w:r>
         <w:rPr>
-          <w:rFonts w:ascii="Proxima Nova" w:cs="Proxima Nova" w:eastAsia="Proxima Nova" w:hAnsi="Proxima Nova"/>
-          <w:b w:val="1"/>
-          <w:sz w:val="28"/>
-          <w:szCs w:val="28"/>
-          <w:rtl w:val="0"/>
-        </w:rPr>
-        <w:t xml:space="preserve">20XX</w:t>
+          <w:rFonts w:ascii="Proxima Nova" w:eastAsia="Proxima Nova" w:hAnsi="Proxima Nova" w:cs="Proxima Nova"/>
+          <w:b/>
+          <w:sz w:val="28"/>
+          <w:szCs w:val="28"/>
+        </w:rPr>
+        <w:t>20XX</w:t>
       </w:r>
     </w:p>
     <w:p>
       <w:pPr>
-        <w:pageBreakBefore w:val="0"/>
         <w:spacing w:before="200" w:line="312" w:lineRule="auto"/>
         <w:rPr>
-          <w:rFonts w:ascii="Proxima Nova" w:cs="Proxima Nova" w:eastAsia="Proxima Nova" w:hAnsi="Proxima Nova"/>
+          <w:rFonts w:ascii="Proxima Nova" w:eastAsia="Proxima Nova" w:hAnsi="Proxima Nova" w:cs="Proxima Nova"/>
           <w:color w:val="353744"/>
         </w:rPr>
       </w:pPr>
-      <w:r>
-        <w:rPr>
-          <w:rtl w:val="0"/>
-        </w:rPr>
-      </w:r>
     </w:p>
     <w:p>
       <w:pPr>
-        <w:pStyle w:val="Heading1"/>
+        <w:pStyle w:val="Titre1"/>
         <w:keepNext w:val="0"/>
         <w:keepLines w:val="0"/>
-        <w:pageBreakBefore w:val="0"/>
-        <w:spacing w:after="0" w:before="480" w:line="240" w:lineRule="auto"/>
-        <w:rPr>
-          <w:rFonts w:ascii="Proxima Nova" w:cs="Proxima Nova" w:eastAsia="Proxima Nova" w:hAnsi="Proxima Nova"/>
-          <w:b w:val="1"/>
+        <w:spacing w:before="480" w:after="0" w:line="240" w:lineRule="auto"/>
+        <w:rPr>
+          <w:rFonts w:ascii="Proxima Nova" w:eastAsia="Proxima Nova" w:hAnsi="Proxima Nova" w:cs="Proxima Nova"/>
+          <w:b/>
           <w:color w:val="353744"/>
           <w:sz w:val="28"/>
           <w:szCs w:val="28"/>
         </w:rPr>
       </w:pPr>
-      <w:bookmarkStart w:colFirst="0" w:colLast="0" w:name="_14mpx6a8znb7" w:id="2"/>
+      <w:bookmarkStart w:id="2" w:name="_14mpx6a8znb7" w:colFirst="0" w:colLast="0"/>
       <w:bookmarkEnd w:id="2"/>
       <w:r>
         <w:rPr>
-          <w:rFonts w:ascii="Proxima Nova" w:cs="Proxima Nova" w:eastAsia="Proxima Nova" w:hAnsi="Proxima Nova"/>
-          <w:b w:val="1"/>
-          <w:color w:val="353744"/>
-          <w:sz w:val="28"/>
-          <w:szCs w:val="28"/>
-          <w:rtl w:val="0"/>
-        </w:rPr>
-        <w:t xml:space="preserve">OBJECTIVE</w:t>
+          <w:rFonts w:ascii="Proxima Nova" w:eastAsia="Proxima Nova" w:hAnsi="Proxima Nova" w:cs="Proxima Nova"/>
+          <w:b/>
+          <w:color w:val="353744"/>
+          <w:sz w:val="28"/>
+          <w:szCs w:val="28"/>
+        </w:rPr>
+        <w:t>OBJECTIVE</w:t>
+      </w:r>
+      <w:bookmarkStart w:id="3" w:name="_oymnw3nlvwib" w:colFirst="0" w:colLast="0"/>
+      <w:bookmarkEnd w:id="3"/>
+    </w:p>
+    <w:p>
+      <w:r>
+        <w:t>Only display songs not currently present in the playlist in the search results</w:t>
       </w:r>
     </w:p>
     <w:p>
       <w:pPr>
-        <w:pageBreakBefore w:val="0"/>
-        <w:spacing w:before="200" w:line="312" w:lineRule="auto"/>
-        <w:rPr>
-          <w:rFonts w:ascii="Proxima Nova" w:cs="Proxima Nova" w:eastAsia="Proxima Nova" w:hAnsi="Proxima Nova"/>
-          <w:color w:val="353744"/>
+        <w:pStyle w:val="Titre1"/>
+        <w:keepNext w:val="0"/>
+        <w:keepLines w:val="0"/>
+        <w:spacing w:before="480" w:after="0" w:line="240" w:lineRule="auto"/>
+        <w:rPr>
+          <w:rFonts w:ascii="Proxima Nova" w:eastAsia="Proxima Nova" w:hAnsi="Proxima Nova" w:cs="Proxima Nova"/>
+          <w:b/>
+          <w:color w:val="353744"/>
+          <w:sz w:val="28"/>
+          <w:szCs w:val="28"/>
         </w:rPr>
       </w:pPr>
       <w:r>
         <w:rPr>
-          <w:rFonts w:ascii="Proxima Nova" w:cs="Proxima Nova" w:eastAsia="Proxima Nova" w:hAnsi="Proxima Nova"/>
-          <w:color w:val="353744"/>
-          <w:rtl w:val="0"/>
-        </w:rPr>
-        <w:t xml:space="preserve">A brief description of the overall goal of this feature request, summed up in one to two sentences.</w:t>
+          <w:rFonts w:ascii="Proxima Nova" w:eastAsia="Proxima Nova" w:hAnsi="Proxima Nova" w:cs="Proxima Nova"/>
+          <w:b/>
+          <w:color w:val="353744"/>
+          <w:sz w:val="28"/>
+          <w:szCs w:val="28"/>
+        </w:rPr>
+        <w:t xml:space="preserve">BACKGROUND </w:t>
       </w:r>
     </w:p>
     <w:p>
       <w:pPr>
-        <w:pStyle w:val="Heading1"/>
+        <w:pStyle w:val="Titre1"/>
         <w:keepNext w:val="0"/>
         <w:keepLines w:val="0"/>
-        <w:pageBreakBefore w:val="0"/>
-        <w:spacing w:after="0" w:before="480" w:line="240" w:lineRule="auto"/>
-        <w:rPr>
-          <w:rFonts w:ascii="Proxima Nova" w:cs="Proxima Nova" w:eastAsia="Proxima Nova" w:hAnsi="Proxima Nova"/>
-          <w:b w:val="1"/>
-          <w:color w:val="353744"/>
-          <w:sz w:val="28"/>
-          <w:szCs w:val="28"/>
+        <w:spacing w:before="480" w:after="0" w:line="240" w:lineRule="auto"/>
+        <w:rPr>
+          <w:rFonts w:eastAsia="Proxima Nova"/>
+          <w:b/>
+          <w:color w:val="353744"/>
+          <w:sz w:val="22"/>
+          <w:szCs w:val="22"/>
         </w:rPr>
       </w:pPr>
-      <w:bookmarkStart w:colFirst="0" w:colLast="0" w:name="_oymnw3nlvwib" w:id="3"/>
-      <w:bookmarkEnd w:id="3"/>
-      <w:r>
-        <w:rPr>
-          <w:rFonts w:ascii="Proxima Nova" w:cs="Proxima Nova" w:eastAsia="Proxima Nova" w:hAnsi="Proxima Nova"/>
-          <w:b w:val="1"/>
-          <w:color w:val="353744"/>
-          <w:sz w:val="28"/>
-          <w:szCs w:val="28"/>
-          <w:rtl w:val="0"/>
-        </w:rPr>
-        <w:t xml:space="preserve">BACKGROUND </w:t>
+      <w:r>
+        <w:rPr>
+          <w:rFonts w:eastAsia="Proxima Nova"/>
+          <w:bCs/>
+          <w:color w:val="353744"/>
+          <w:sz w:val="22"/>
+          <w:szCs w:val="22"/>
+        </w:rPr>
+        <w:t>Currently</w:t>
+      </w:r>
+      <w:r>
+        <w:rPr>
+          <w:rFonts w:eastAsia="Proxima Nova"/>
+          <w:color w:val="353744"/>
+          <w:sz w:val="22"/>
+          <w:szCs w:val="22"/>
+        </w:rPr>
+        <w:t>, Jammming only supports in its search function the ability to find lots of different songs, but more notably, songs which already feature in the playlist are included. This clutters up the search bar and makes it so that you could only view songs which you have already added. This implementation aims to make it so that only the songs not currently present in the playlist are displayed in the search results</w:t>
+      </w:r>
+      <w:r>
+        <w:rPr>
+          <w:rFonts w:eastAsia="Proxima Nova"/>
+          <w:color w:val="353744"/>
+          <w:sz w:val="22"/>
+          <w:szCs w:val="22"/>
+        </w:rPr>
+        <w:t>.</w:t>
       </w:r>
     </w:p>
     <w:p>
       <w:pPr>
-        <w:pageBreakBefore w:val="0"/>
-        <w:spacing w:before="200" w:line="312" w:lineRule="auto"/>
-        <w:rPr>
-          <w:rFonts w:ascii="Proxima Nova" w:cs="Proxima Nova" w:eastAsia="Proxima Nova" w:hAnsi="Proxima Nova"/>
-          <w:color w:val="353744"/>
+        <w:pStyle w:val="Titre1"/>
+        <w:keepNext w:val="0"/>
+        <w:keepLines w:val="0"/>
+        <w:spacing w:before="480" w:after="0" w:line="240" w:lineRule="auto"/>
+        <w:rPr>
+          <w:rFonts w:ascii="Proxima Nova" w:eastAsia="Proxima Nova" w:hAnsi="Proxima Nova" w:cs="Proxima Nova"/>
+          <w:b/>
+          <w:color w:val="353744"/>
+          <w:sz w:val="28"/>
+          <w:szCs w:val="28"/>
         </w:rPr>
       </w:pPr>
-      <w:r>
-        <w:rPr>
-          <w:rFonts w:ascii="Proxima Nova" w:cs="Proxima Nova" w:eastAsia="Proxima Nova" w:hAnsi="Proxima Nova"/>
-          <w:color w:val="353744"/>
-          <w:rtl w:val="0"/>
-        </w:rPr>
-        <w:t xml:space="preserve">A more thorough explanation of why this feature is important to implement and all of the essential functionality of the feature. This section could contain research findings, user stories, examples of similar features, or anything else that explains why this feature has been prioritized and why the technical design laid out below implements the pieces of functionality that it does.</w:t>
+      <w:bookmarkStart w:id="4" w:name="_c5rpsdy8g2ak" w:colFirst="0" w:colLast="0"/>
+      <w:bookmarkEnd w:id="4"/>
+      <w:r>
+        <w:rPr>
+          <w:rFonts w:ascii="Proxima Nova" w:eastAsia="Proxima Nova" w:hAnsi="Proxima Nova" w:cs="Proxima Nova"/>
+          <w:b/>
+          <w:color w:val="353744"/>
+          <w:sz w:val="28"/>
+          <w:szCs w:val="28"/>
+        </w:rPr>
+        <w:t>T</w:t>
+      </w:r>
+      <w:r>
+        <w:rPr>
+          <w:rFonts w:ascii="Proxima Nova" w:eastAsia="Proxima Nova" w:hAnsi="Proxima Nova" w:cs="Proxima Nova"/>
+          <w:b/>
+          <w:color w:val="353744"/>
+          <w:sz w:val="28"/>
+          <w:szCs w:val="28"/>
+        </w:rPr>
+        <w:t>ECHNICAL DESIGN</w:t>
+      </w:r>
+    </w:p>
+    <w:p>
+      <w:r>
+        <w:t xml:space="preserve">In order to accomplish this implementation we will need to filter out in the .search method all tracks which are fetched by the API which are already in the search list. To do so we will need the array of elements in the playlist, i.e playlistTracks and compare them with all new entries in the searchResults array. A filter method may be preferrable or an every method as well to compare with each and get a final boolean value for the filter. Or use the find method. </w:t>
+      </w:r>
+    </w:p>
+    <w:p/>
+    <w:p>
+      <w:r>
+        <w:t>We used a filter method and an every method to make each possible entry from the fetch compare with every entry from the playlistTracks and then increased the limit from the fetch request to 50 whilst splicing the first 20 items so that when we took out entries from the filter there would be new entries coming to replace it</w:t>
       </w:r>
     </w:p>
     <w:p>
       <w:pPr>
-        <w:pStyle w:val="Heading1"/>
+        <w:pStyle w:val="Titre1"/>
         <w:keepNext w:val="0"/>
         <w:keepLines w:val="0"/>
-        <w:pageBreakBefore w:val="0"/>
-        <w:spacing w:after="0" w:before="480" w:line="240" w:lineRule="auto"/>
-        <w:rPr>
-          <w:rFonts w:ascii="Proxima Nova" w:cs="Proxima Nova" w:eastAsia="Proxima Nova" w:hAnsi="Proxima Nova"/>
-          <w:b w:val="1"/>
+        <w:spacing w:before="480" w:after="0" w:line="240" w:lineRule="auto"/>
+        <w:rPr>
+          <w:rFonts w:ascii="Proxima Nova" w:eastAsia="Proxima Nova" w:hAnsi="Proxima Nova" w:cs="Proxima Nova"/>
+          <w:b/>
           <w:color w:val="353744"/>
           <w:sz w:val="28"/>
           <w:szCs w:val="28"/>
         </w:rPr>
       </w:pPr>
-      <w:bookmarkStart w:colFirst="0" w:colLast="0" w:name="_c5rpsdy8g2ak" w:id="4"/>
-      <w:bookmarkEnd w:id="4"/>
-      <w:r>
-        <w:rPr>
-          <w:rFonts w:ascii="Proxima Nova" w:cs="Proxima Nova" w:eastAsia="Proxima Nova" w:hAnsi="Proxima Nova"/>
-          <w:b w:val="1"/>
-          <w:color w:val="353744"/>
-          <w:sz w:val="28"/>
-          <w:szCs w:val="28"/>
-          <w:rtl w:val="0"/>
-        </w:rPr>
-        <w:t xml:space="preserve">TECHNICAL DESIGN</w:t>
+      <w:bookmarkStart w:id="5" w:name="_vnwnofiiu4qy" w:colFirst="0" w:colLast="0"/>
+      <w:bookmarkEnd w:id="5"/>
+      <w:r>
+        <w:rPr>
+          <w:rFonts w:ascii="Proxima Nova" w:eastAsia="Proxima Nova" w:hAnsi="Proxima Nova" w:cs="Proxima Nova"/>
+          <w:b/>
+          <w:color w:val="353744"/>
+          <w:sz w:val="28"/>
+          <w:szCs w:val="28"/>
+        </w:rPr>
+        <w:t>CAVEATS</w:t>
       </w:r>
     </w:p>
     <w:p>
       <w:pPr>
-        <w:pageBreakBefore w:val="0"/>
         <w:spacing w:before="200" w:line="312" w:lineRule="auto"/>
-        <w:rPr>
-          <w:rFonts w:ascii="Proxima Nova" w:cs="Proxima Nova" w:eastAsia="Proxima Nova" w:hAnsi="Proxima Nova"/>
-          <w:color w:val="353744"/>
-        </w:rPr>
       </w:pPr>
       <w:r>
         <w:rPr>
-          <w:rFonts w:ascii="Proxima Nova" w:cs="Proxima Nova" w:eastAsia="Proxima Nova" w:hAnsi="Proxima Nova"/>
-          <w:color w:val="353744"/>
-          <w:rtl w:val="0"/>
-        </w:rPr>
-        <w:t xml:space="preserve">This section should lay out all of the information needed to implement this feature. In the context of React, this could include new components and their functionality, existing component updates, how to address edge cases, and any other information an engineer would need before implementing this feature. </w:t>
-      </w:r>
-    </w:p>
-    <w:p>
-      <w:pPr>
-        <w:pageBreakBefore w:val="0"/>
-        <w:spacing w:before="200" w:line="312" w:lineRule="auto"/>
-        <w:rPr>
-          <w:rFonts w:ascii="Proxima Nova" w:cs="Proxima Nova" w:eastAsia="Proxima Nova" w:hAnsi="Proxima Nova"/>
-          <w:color w:val="353744"/>
-        </w:rPr>
-      </w:pPr>
-      <w:r>
-        <w:rPr>
-          <w:rFonts w:ascii="Proxima Nova" w:cs="Proxima Nova" w:eastAsia="Proxima Nova" w:hAnsi="Proxima Nova"/>
-          <w:color w:val="353744"/>
-          <w:rtl w:val="0"/>
-        </w:rPr>
-        <w:t xml:space="preserve">For front-end changes, this section will often include design mocks or wireframes to specify how the design of the application needs to be updated.</w:t>
-      </w:r>
-    </w:p>
-    <w:p>
-      <w:pPr>
-        <w:pStyle w:val="Heading1"/>
-        <w:keepNext w:val="0"/>
-        <w:keepLines w:val="0"/>
-        <w:pageBreakBefore w:val="0"/>
-        <w:spacing w:after="0" w:before="480" w:line="240" w:lineRule="auto"/>
-        <w:rPr>
-          <w:rFonts w:ascii="Proxima Nova" w:cs="Proxima Nova" w:eastAsia="Proxima Nova" w:hAnsi="Proxima Nova"/>
-          <w:b w:val="1"/>
-          <w:color w:val="353744"/>
-          <w:sz w:val="28"/>
-          <w:szCs w:val="28"/>
-        </w:rPr>
-      </w:pPr>
-      <w:bookmarkStart w:colFirst="0" w:colLast="0" w:name="_vnwnofiiu4qy" w:id="5"/>
-      <w:bookmarkEnd w:id="5"/>
-      <w:r>
-        <w:rPr>
-          <w:rFonts w:ascii="Proxima Nova" w:cs="Proxima Nova" w:eastAsia="Proxima Nova" w:hAnsi="Proxima Nova"/>
-          <w:b w:val="1"/>
-          <w:color w:val="353744"/>
-          <w:sz w:val="28"/>
-          <w:szCs w:val="28"/>
-          <w:rtl w:val="0"/>
-        </w:rPr>
-        <w:t xml:space="preserve">CAVEATS</w:t>
-      </w:r>
-    </w:p>
-    <w:p>
-      <w:pPr>
-        <w:pageBreakBefore w:val="0"/>
-        <w:spacing w:before="200" w:line="312" w:lineRule="auto"/>
-        <w:rPr/>
-      </w:pPr>
-      <w:r>
-        <w:rPr>
-          <w:rFonts w:ascii="Proxima Nova" w:cs="Proxima Nova" w:eastAsia="Proxima Nova" w:hAnsi="Proxima Nova"/>
-          <w:color w:val="353744"/>
-          <w:rtl w:val="0"/>
-        </w:rPr>
-        <w:t xml:space="preserve">This section is used to lay out alternative solutions and their respective drawbacks, as well as potential drawbacks to the proposed solution above. This is used to make it clear why the technical implementation detailed previously was chosen instead of alternatives. It additionally allows stakeholders or other developers to consider those drawbacks and choose one of the alternate sol</w:t>
-      </w:r>
-      <w:r>
-        <w:rPr>
-          <w:rFonts w:ascii="Proxima Nova" w:cs="Proxima Nova" w:eastAsia="Proxima Nova" w:hAnsi="Proxima Nova"/>
-          <w:rtl w:val="0"/>
-        </w:rPr>
-        <w:t xml:space="preserve">utions if they prefer it. This may occur if they feel the benefits or drawbacks of that solution are more desirable than the current solution</w:t>
-      </w:r>
-      <w:r>
-        <w:rPr>
-          <w:rFonts w:ascii="Proxima Nova" w:cs="Proxima Nova" w:eastAsia="Proxima Nova" w:hAnsi="Proxima Nova"/>
-          <w:rtl w:val="0"/>
-        </w:rPr>
-        <w:t xml:space="preserve">, or if they can identify other benefits and drawbacks not currently listed</w:t>
-      </w:r>
-      <w:r>
-        <w:rPr>
-          <w:rFonts w:ascii="Proxima Nova" w:cs="Proxima Nova" w:eastAsia="Proxima Nova" w:hAnsi="Proxima Nova"/>
-          <w:rtl w:val="0"/>
-        </w:rPr>
-        <w:t xml:space="preserve">.</w:t>
-      </w:r>
-      <w:r>
-        <w:rPr>
-          <w:rtl w:val="0"/>
-        </w:rPr>
+          <w:rFonts w:ascii="Proxima Nova" w:eastAsia="Proxima Nova" w:hAnsi="Proxima Nova" w:cs="Proxima Nova"/>
+          <w:color w:val="353744"/>
+        </w:rPr>
+        <w:t>I believe the main caveat of this implementation is that eventually your search list will be exhausted however, the limit on the request is bounded by 50 and so it doesn’t really matter if we exhaust all the options as only 50 songs could possibly be selected and so it, as long as we use this request this disadvantage will be there, whether or not this implementation is used.</w:t>
       </w:r>
     </w:p>
     <w:sectPr>
-      <w:pgSz w:h="15840" w:w="12240" w:orient="portrait"/>
-      <w:pgMar w:bottom="1440" w:top="1440" w:left="1440" w:right="1440" w:header="0" w:footer="720"/>
+      <w:pgSz w:w="12240" w:h="15840"/>
+      <w:pgMar w:top="1440" w:right="1440" w:bottom="1440" w:left="1440" w:header="0" w:footer="720" w:gutter="0"/>
       <w:pgNumType w:start="1"/>
+      <w:cols w:space="720"/>
     </w:sectPr>
   </w:body>
 </w:document>
 </file>
 
-<file path=word/numbering.xml><?xml version="1.0" encoding="utf-8"?>
-<w:numbering xmlns:mc="http://schemas.openxmlformats.org/markup-compatibility/2006" xmlns:o="urn:schemas-microsoft-com:office:office" xmlns:r="http://schemas.openxmlformats.org/officeDocument/2006/relationships" xmlns:m="http://schemas.openxmlformats.org/officeDocument/2006/math" xmlns:v="urn:schemas-microsoft-com:vml" xmlns:wp="http://schemas.openxmlformats.org/drawingml/2006/wordprocessingDrawing" xmlns:w10="urn:schemas-microsoft-com:office:word" xmlns:w="http://schemas.openxmlformats.org/wordprocessingml/2006/main" xmlns:wne="http://schemas.microsoft.com/office/word/2006/wordml" xmlns:sl="http://schemas.openxmlformats.org/schemaLibrary/2006/main" xmlns:a="http://schemas.openxmlformats.org/drawingml/2006/main" xmlns:pic="http://schemas.openxmlformats.org/drawingml/2006/picture" xmlns:c="http://schemas.openxmlformats.org/drawingml/2006/chart" xmlns:lc="http://schemas.openxmlformats.org/drawingml/2006/lockedCanvas" xmlns:dgm="http://schemas.openxmlformats.org/drawingml/2006/diagram" xmlns:wps="http://schemas.microsoft.com/office/word/2010/wordprocessingShape" xmlns:wpg="http://schemas.microsoft.com/office/word/2010/wordprocessingGroup" xmlns:w14="http://schemas.microsoft.com/office/word/2010/wordml" xmlns:w15="http://schemas.microsoft.com/office/word/2012/wordml"/>
-</file>
-
 <file path=word/styles.xml><?xml version="1.0" encoding="utf-8"?>
-<w:styles xmlns:mc="http://schemas.openxmlformats.org/markup-compatibility/2006" xmlns:o="urn:schemas-microsoft-com:office:office" xmlns:r="http://schemas.openxmlformats.org/officeDocument/2006/relationships" xmlns:m="http://schemas.openxmlformats.org/officeDocument/2006/math" xmlns:v="urn:schemas-microsoft-com:vml" xmlns:wp="http://schemas.openxmlformats.org/drawingml/2006/wordprocessingDrawing" xmlns:w10="urn:schemas-microsoft-com:office:word" xmlns:w="http://schemas.openxmlformats.org/wordprocessingml/2006/main" xmlns:wne="http://schemas.microsoft.com/office/word/2006/wordml" xmlns:sl="http://schemas.openxmlformats.org/schemaLibrary/2006/main" xmlns:a="http://schemas.openxmlformats.org/drawingml/2006/main" xmlns:pic="http://schemas.openxmlformats.org/drawingml/2006/picture" xmlns:c="http://schemas.openxmlformats.org/drawingml/2006/chart" xmlns:lc="http://schemas.openxmlformats.org/drawingml/2006/lockedCanvas" xmlns:dgm="http://schemas.openxmlformats.org/drawingml/2006/diagram" xmlns:wps="http://schemas.microsoft.com/office/word/2010/wordprocessingShape" xmlns:wpg="http://schemas.microsoft.com/office/word/2010/wordprocessingGroup" xmlns:w14="http://schemas.microsoft.com/office/word/2010/wordml" xmlns:w15="http://schemas.microsoft.com/office/word/2012/wordml">
+<w:styles xmlns:mc="http://schemas.openxmlformats.org/markup-compatibility/2006" xmlns:r="http://schemas.openxmlformats.org/officeDocument/2006/relationships" xmlns:w="http://schemas.openxmlformats.org/wordprocessingml/2006/main" xmlns:w14="http://schemas.microsoft.com/office/word/2010/wordml" xmlns:w15="http://schemas.microsoft.com/office/word/2012/wordml" xmlns:w16cex="http://schemas.microsoft.com/office/word/2018/wordml/cex" xmlns:w16cid="http://schemas.microsoft.com/office/word/2016/wordml/cid" xmlns:w16="http://schemas.microsoft.com/office/word/2018/wordml" xmlns:w16sdtdh="http://schemas.microsoft.com/office/word/2020/wordml/sdtdatahash" xmlns:w16se="http://schemas.microsoft.com/office/word/2015/wordml/symex" mc:Ignorable="w14 w15 w16se w16cid w16 w16cex w16sdtdh">
   <w:docDefaults>
     <w:rPrDefault>
       <w:rPr>
-        <w:rFonts w:ascii="Arial" w:cs="Arial" w:eastAsia="Arial" w:hAnsi="Arial"/>
+        <w:rFonts w:ascii="Arial" w:eastAsia="Arial" w:hAnsi="Arial" w:cs="Arial"/>
         <w:sz w:val="22"/>
         <w:szCs w:val="22"/>
-        <w:lang w:val="en"/>
+        <w:lang w:val="en" w:eastAsia="en-GB" w:bidi="ar-SA"/>
       </w:rPr>
     </w:rPrDefault>
     <w:pPrDefault>
@@ -353,69 +298,457 @@
       </w:pPr>
     </w:pPrDefault>
   </w:docDefaults>
-  <w:style w:type="paragraph" w:styleId="Normal" w:default="1">
-    <w:name w:val="normal"/>
-  </w:style>
-  <w:style w:type="table" w:styleId="TableNormal" w:default="1">
-    <w:name w:val="Table Normal"/>
-  </w:style>
-  <w:style w:type="paragraph" w:styleId="Heading1">
+  <w:latentStyles w:defLockedState="0" w:defUIPriority="99" w:defSemiHidden="0" w:defUnhideWhenUsed="0" w:defQFormat="0" w:count="376">
+    <w:lsdException w:name="Normal" w:uiPriority="0" w:qFormat="1"/>
+    <w:lsdException w:name="heading 1" w:uiPriority="9" w:qFormat="1"/>
+    <w:lsdException w:name="heading 2" w:semiHidden="1" w:uiPriority="9" w:unhideWhenUsed="1" w:qFormat="1"/>
+    <w:lsdException w:name="heading 3" w:semiHidden="1" w:uiPriority="9" w:unhideWhenUsed="1" w:qFormat="1"/>
+    <w:lsdException w:name="heading 4" w:semiHidden="1" w:uiPriority="9" w:unhideWhenUsed="1" w:qFormat="1"/>
+    <w:lsdException w:name="heading 5" w:semiHidden="1" w:uiPriority="9" w:unhideWhenUsed="1" w:qFormat="1"/>
+    <w:lsdException w:name="heading 6" w:semiHidden="1" w:uiPriority="9" w:unhideWhenUsed="1" w:qFormat="1"/>
+    <w:lsdException w:name="heading 7" w:semiHidden="1" w:uiPriority="9" w:unhideWhenUsed="1" w:qFormat="1"/>
+    <w:lsdException w:name="heading 8" w:semiHidden="1" w:uiPriority="9" w:unhideWhenUsed="1" w:qFormat="1"/>
+    <w:lsdException w:name="heading 9" w:semiHidden="1" w:uiPriority="9" w:unhideWhenUsed="1" w:qFormat="1"/>
+    <w:lsdException w:name="index 1" w:semiHidden="1" w:unhideWhenUsed="1"/>
+    <w:lsdException w:name="index 2" w:semiHidden="1" w:unhideWhenUsed="1"/>
+    <w:lsdException w:name="index 3" w:semiHidden="1" w:unhideWhenUsed="1"/>
+    <w:lsdException w:name="index 4" w:semiHidden="1" w:unhideWhenUsed="1"/>
+    <w:lsdException w:name="index 5" w:semiHidden="1" w:unhideWhenUsed="1"/>
+    <w:lsdException w:name="index 6" w:semiHidden="1" w:unhideWhenUsed="1"/>
+    <w:lsdException w:name="index 7" w:semiHidden="1" w:unhideWhenUsed="1"/>
+    <w:lsdException w:name="index 8" w:semiHidden="1" w:unhideWhenUsed="1"/>
+    <w:lsdException w:name="index 9" w:semiHidden="1" w:unhideWhenUsed="1"/>
+    <w:lsdException w:name="toc 1" w:semiHidden="1" w:uiPriority="39" w:unhideWhenUsed="1"/>
+    <w:lsdException w:name="toc 2" w:semiHidden="1" w:uiPriority="39" w:unhideWhenUsed="1"/>
+    <w:lsdException w:name="toc 3" w:semiHidden="1" w:uiPriority="39" w:unhideWhenUsed="1"/>
+    <w:lsdException w:name="toc 4" w:semiHidden="1" w:uiPriority="39" w:unhideWhenUsed="1"/>
+    <w:lsdException w:name="toc 5" w:semiHidden="1" w:uiPriority="39" w:unhideWhenUsed="1"/>
+    <w:lsdException w:name="toc 6" w:semiHidden="1" w:uiPriority="39" w:unhideWhenUsed="1"/>
+    <w:lsdException w:name="toc 7" w:semiHidden="1" w:uiPriority="39" w:unhideWhenUsed="1"/>
+    <w:lsdException w:name="toc 8" w:semiHidden="1" w:uiPriority="39" w:unhideWhenUsed="1"/>
+    <w:lsdException w:name="toc 9" w:semiHidden="1" w:uiPriority="39" w:unhideWhenUsed="1"/>
+    <w:lsdException w:name="Normal Indent" w:semiHidden="1" w:unhideWhenUsed="1"/>
+    <w:lsdException w:name="footnote text" w:semiHidden="1" w:unhideWhenUsed="1"/>
+    <w:lsdException w:name="annotation text" w:semiHidden="1" w:unhideWhenUsed="1"/>
+    <w:lsdException w:name="header" w:semiHidden="1" w:unhideWhenUsed="1"/>
+    <w:lsdException w:name="footer" w:semiHidden="1" w:unhideWhenUsed="1"/>
+    <w:lsdException w:name="index heading" w:semiHidden="1" w:unhideWhenUsed="1"/>
+    <w:lsdException w:name="caption" w:semiHidden="1" w:uiPriority="35" w:unhideWhenUsed="1" w:qFormat="1"/>
+    <w:lsdException w:name="table of figures" w:semiHidden="1" w:unhideWhenUsed="1"/>
+    <w:lsdException w:name="envelope address" w:semiHidden="1" w:unhideWhenUsed="1"/>
+    <w:lsdException w:name="envelope return" w:semiHidden="1" w:unhideWhenUsed="1"/>
+    <w:lsdException w:name="footnote reference" w:semiHidden="1" w:unhideWhenUsed="1"/>
+    <w:lsdException w:name="annotation reference" w:semiHidden="1" w:unhideWhenUsed="1"/>
+    <w:lsdException w:name="line number" w:semiHidden="1" w:unhideWhenUsed="1"/>
+    <w:lsdException w:name="page number" w:semiHidden="1" w:unhideWhenUsed="1"/>
+    <w:lsdException w:name="endnote reference" w:semiHidden="1" w:unhideWhenUsed="1"/>
+    <w:lsdException w:name="endnote text" w:semiHidden="1" w:unhideWhenUsed="1"/>
+    <w:lsdException w:name="table of authorities" w:semiHidden="1" w:unhideWhenUsed="1"/>
+    <w:lsdException w:name="macro" w:semiHidden="1" w:unhideWhenUsed="1"/>
+    <w:lsdException w:name="toa heading" w:semiHidden="1" w:unhideWhenUsed="1"/>
+    <w:lsdException w:name="List" w:semiHidden="1" w:unhideWhenUsed="1"/>
+    <w:lsdException w:name="List Bullet" w:semiHidden="1" w:unhideWhenUsed="1"/>
+    <w:lsdException w:name="List Number" w:semiHidden="1" w:unhideWhenUsed="1"/>
+    <w:lsdException w:name="List 2" w:semiHidden="1" w:unhideWhenUsed="1"/>
+    <w:lsdException w:name="List 3" w:semiHidden="1" w:unhideWhenUsed="1"/>
+    <w:lsdException w:name="List 4" w:semiHidden="1" w:unhideWhenUsed="1"/>
+    <w:lsdException w:name="List 5" w:semiHidden="1" w:unhideWhenUsed="1"/>
+    <w:lsdException w:name="List Bullet 2" w:semiHidden="1" w:unhideWhenUsed="1"/>
+    <w:lsdException w:name="List Bullet 3" w:semiHidden="1" w:unhideWhenUsed="1"/>
+    <w:lsdException w:name="List Bullet 4" w:semiHidden="1" w:unhideWhenUsed="1"/>
+    <w:lsdException w:name="List Bullet 5" w:semiHidden="1" w:unhideWhenUsed="1"/>
+    <w:lsdException w:name="List Number 2" w:semiHidden="1" w:unhideWhenUsed="1"/>
+    <w:lsdException w:name="List Number 3" w:semiHidden="1" w:unhideWhenUsed="1"/>
+    <w:lsdException w:name="List Number 4" w:semiHidden="1" w:unhideWhenUsed="1"/>
+    <w:lsdException w:name="List Number 5" w:semiHidden="1" w:unhideWhenUsed="1"/>
+    <w:lsdException w:name="Title" w:uiPriority="10" w:qFormat="1"/>
+    <w:lsdException w:name="Closing" w:semiHidden="1" w:unhideWhenUsed="1"/>
+    <w:lsdException w:name="Signature" w:semiHidden="1" w:unhideWhenUsed="1"/>
+    <w:lsdException w:name="Default Paragraph Font" w:semiHidden="1" w:uiPriority="1" w:unhideWhenUsed="1"/>
+    <w:lsdException w:name="Body Text" w:semiHidden="1" w:unhideWhenUsed="1"/>
+    <w:lsdException w:name="Body Text Indent" w:semiHidden="1" w:unhideWhenUsed="1"/>
+    <w:lsdException w:name="List Continue" w:semiHidden="1" w:unhideWhenUsed="1"/>
+    <w:lsdException w:name="List Continue 2" w:semiHidden="1" w:unhideWhenUsed="1"/>
+    <w:lsdException w:name="List Continue 3" w:semiHidden="1" w:unhideWhenUsed="1"/>
+    <w:lsdException w:name="List Continue 4" w:semiHidden="1" w:unhideWhenUsed="1"/>
+    <w:lsdException w:name="List Continue 5" w:semiHidden="1" w:unhideWhenUsed="1"/>
+    <w:lsdException w:name="Message Header" w:semiHidden="1" w:unhideWhenUsed="1"/>
+    <w:lsdException w:name="Subtitle" w:uiPriority="11" w:qFormat="1"/>
+    <w:lsdException w:name="Salutation" w:semiHidden="1" w:unhideWhenUsed="1"/>
+    <w:lsdException w:name="Date" w:semiHidden="1" w:unhideWhenUsed="1"/>
+    <w:lsdException w:name="Body Text First Indent" w:semiHidden="1" w:unhideWhenUsed="1"/>
+    <w:lsdException w:name="Body Text First Indent 2" w:semiHidden="1" w:unhideWhenUsed="1"/>
+    <w:lsdException w:name="Note Heading" w:semiHidden="1" w:unhideWhenUsed="1"/>
+    <w:lsdException w:name="Body Text 2" w:semiHidden="1" w:unhideWhenUsed="1"/>
+    <w:lsdException w:name="Body Text 3" w:semiHidden="1" w:unhideWhenUsed="1"/>
+    <w:lsdException w:name="Body Text Indent 2" w:semiHidden="1" w:unhideWhenUsed="1"/>
+    <w:lsdException w:name="Body Text Indent 3" w:semiHidden="1" w:unhideWhenUsed="1"/>
+    <w:lsdException w:name="Block Text" w:semiHidden="1" w:unhideWhenUsed="1"/>
+    <w:lsdException w:name="Hyperlink" w:semiHidden="1" w:unhideWhenUsed="1"/>
+    <w:lsdException w:name="FollowedHyperlink" w:semiHidden="1" w:unhideWhenUsed="1"/>
+    <w:lsdException w:name="Strong" w:uiPriority="22" w:qFormat="1"/>
+    <w:lsdException w:name="Emphasis" w:uiPriority="20" w:qFormat="1"/>
+    <w:lsdException w:name="Document Map" w:semiHidden="1" w:unhideWhenUsed="1"/>
+    <w:lsdException w:name="Plain Text" w:semiHidden="1" w:unhideWhenUsed="1"/>
+    <w:lsdException w:name="E-mail Signature" w:semiHidden="1" w:unhideWhenUsed="1"/>
+    <w:lsdException w:name="HTML Top of Form" w:semiHidden="1" w:unhideWhenUsed="1"/>
+    <w:lsdException w:name="HTML Bottom of Form" w:semiHidden="1" w:unhideWhenUsed="1"/>
+    <w:lsdException w:name="Normal (Web)" w:semiHidden="1" w:unhideWhenUsed="1"/>
+    <w:lsdException w:name="HTML Acronym" w:semiHidden="1" w:unhideWhenUsed="1"/>
+    <w:lsdException w:name="HTML Address" w:semiHidden="1" w:unhideWhenUsed="1"/>
+    <w:lsdException w:name="HTML Cite" w:semiHidden="1" w:unhideWhenUsed="1"/>
+    <w:lsdException w:name="HTML Code" w:semiHidden="1" w:unhideWhenUsed="1"/>
+    <w:lsdException w:name="HTML Definition" w:semiHidden="1" w:unhideWhenUsed="1"/>
+    <w:lsdException w:name="HTML Keyboard" w:semiHidden="1" w:unhideWhenUsed="1"/>
+    <w:lsdException w:name="HTML Preformatted" w:semiHidden="1" w:unhideWhenUsed="1"/>
+    <w:lsdException w:name="HTML Sample" w:semiHidden="1" w:unhideWhenUsed="1"/>
+    <w:lsdException w:name="HTML Typewriter" w:semiHidden="1" w:unhideWhenUsed="1"/>
+    <w:lsdException w:name="HTML Variable" w:semiHidden="1" w:unhideWhenUsed="1"/>
+    <w:lsdException w:name="Normal Table" w:semiHidden="1" w:unhideWhenUsed="1"/>
+    <w:lsdException w:name="annotation subject" w:semiHidden="1" w:unhideWhenUsed="1"/>
+    <w:lsdException w:name="No List" w:semiHidden="1" w:unhideWhenUsed="1"/>
+    <w:lsdException w:name="Outline List 1" w:semiHidden="1" w:unhideWhenUsed="1"/>
+    <w:lsdException w:name="Outline List 2" w:semiHidden="1" w:unhideWhenUsed="1"/>
+    <w:lsdException w:name="Outline List 3" w:semiHidden="1" w:unhideWhenUsed="1"/>
+    <w:lsdException w:name="Table Simple 1" w:semiHidden="1" w:unhideWhenUsed="1"/>
+    <w:lsdException w:name="Table Simple 2" w:semiHidden="1" w:unhideWhenUsed="1"/>
+    <w:lsdException w:name="Table Simple 3" w:semiHidden="1" w:unhideWhenUsed="1"/>
+    <w:lsdException w:name="Table Classic 1" w:semiHidden="1" w:unhideWhenUsed="1"/>
+    <w:lsdException w:name="Table Classic 2" w:semiHidden="1" w:unhideWhenUsed="1"/>
+    <w:lsdException w:name="Table Classic 3" w:semiHidden="1" w:unhideWhenUsed="1"/>
+    <w:lsdException w:name="Table Classic 4" w:semiHidden="1" w:unhideWhenUsed="1"/>
+    <w:lsdException w:name="Table Colorful 1" w:semiHidden="1" w:unhideWhenUsed="1"/>
+    <w:lsdException w:name="Table Colorful 2" w:semiHidden="1" w:unhideWhenUsed="1"/>
+    <w:lsdException w:name="Table Colorful 3" w:semiHidden="1" w:unhideWhenUsed="1"/>
+    <w:lsdException w:name="Table Columns 1" w:semiHidden="1" w:unhideWhenUsed="1"/>
+    <w:lsdException w:name="Table Columns 2" w:semiHidden="1" w:unhideWhenUsed="1"/>
+    <w:lsdException w:name="Table Columns 3" w:semiHidden="1" w:unhideWhenUsed="1"/>
+    <w:lsdException w:name="Table Columns 4" w:semiHidden="1" w:unhideWhenUsed="1"/>
+    <w:lsdException w:name="Table Columns 5" w:semiHidden="1" w:unhideWhenUsed="1"/>
+    <w:lsdException w:name="Table Grid 1" w:semiHidden="1" w:unhideWhenUsed="1"/>
+    <w:lsdException w:name="Table Grid 2" w:semiHidden="1" w:unhideWhenUsed="1"/>
+    <w:lsdException w:name="Table Grid 3" w:semiHidden="1" w:unhideWhenUsed="1"/>
+    <w:lsdException w:name="Table Grid 4" w:semiHidden="1" w:unhideWhenUsed="1"/>
+    <w:lsdException w:name="Table Grid 5" w:semiHidden="1" w:unhideWhenUsed="1"/>
+    <w:lsdException w:name="Table Grid 6" w:semiHidden="1" w:unhideWhenUsed="1"/>
+    <w:lsdException w:name="Table Grid 7" w:semiHidden="1" w:unhideWhenUsed="1"/>
+    <w:lsdException w:name="Table Grid 8" w:semiHidden="1" w:unhideWhenUsed="1"/>
+    <w:lsdException w:name="Table List 1" w:semiHidden="1" w:unhideWhenUsed="1"/>
+    <w:lsdException w:name="Table List 2" w:semiHidden="1" w:unhideWhenUsed="1"/>
+    <w:lsdException w:name="Table List 3" w:semiHidden="1" w:unhideWhenUsed="1"/>
+    <w:lsdException w:name="Table List 4" w:semiHidden="1" w:unhideWhenUsed="1"/>
+    <w:lsdException w:name="Table List 5" w:semiHidden="1" w:unhideWhenUsed="1"/>
+    <w:lsdException w:name="Table List 6" w:semiHidden="1" w:unhideWhenUsed="1"/>
+    <w:lsdException w:name="Table List 7" w:semiHidden="1" w:unhideWhenUsed="1"/>
+    <w:lsdException w:name="Table List 8" w:semiHidden="1" w:unhideWhenUsed="1"/>
+    <w:lsdException w:name="Table 3D effects 1" w:semiHidden="1" w:unhideWhenUsed="1"/>
+    <w:lsdException w:name="Table 3D effects 2" w:semiHidden="1" w:unhideWhenUsed="1"/>
+    <w:lsdException w:name="Table 3D effects 3" w:semiHidden="1" w:unhideWhenUsed="1"/>
+    <w:lsdException w:name="Table Contemporary" w:semiHidden="1" w:unhideWhenUsed="1"/>
+    <w:lsdException w:name="Table Elegant" w:semiHidden="1" w:unhideWhenUsed="1"/>
+    <w:lsdException w:name="Table Professional" w:semiHidden="1" w:unhideWhenUsed="1"/>
+    <w:lsdException w:name="Table Subtle 1" w:semiHidden="1" w:unhideWhenUsed="1"/>
+    <w:lsdException w:name="Table Subtle 2" w:semiHidden="1" w:unhideWhenUsed="1"/>
+    <w:lsdException w:name="Table Web 1" w:semiHidden="1" w:unhideWhenUsed="1"/>
+    <w:lsdException w:name="Table Web 2" w:semiHidden="1" w:unhideWhenUsed="1"/>
+    <w:lsdException w:name="Table Web 3" w:semiHidden="1" w:unhideWhenUsed="1"/>
+    <w:lsdException w:name="Balloon Text" w:semiHidden="1" w:unhideWhenUsed="1"/>
+    <w:lsdException w:name="Table Grid" w:uiPriority="39"/>
+    <w:lsdException w:name="Table Theme" w:semiHidden="1" w:unhideWhenUsed="1"/>
+    <w:lsdException w:name="Placeholder Text" w:semiHidden="1"/>
+    <w:lsdException w:name="No Spacing" w:uiPriority="1" w:qFormat="1"/>
+    <w:lsdException w:name="Light Shading" w:uiPriority="60"/>
+    <w:lsdException w:name="Light List" w:uiPriority="61"/>
+    <w:lsdException w:name="Light Grid" w:uiPriority="62"/>
+    <w:lsdException w:name="Medium Shading 1" w:uiPriority="63"/>
+    <w:lsdException w:name="Medium Shading 2" w:uiPriority="64"/>
+    <w:lsdException w:name="Medium List 1" w:uiPriority="65"/>
+    <w:lsdException w:name="Medium List 2" w:uiPriority="66"/>
+    <w:lsdException w:name="Medium Grid 1" w:uiPriority="67"/>
+    <w:lsdException w:name="Medium Grid 2" w:uiPriority="68"/>
+    <w:lsdException w:name="Medium Grid 3" w:uiPriority="69"/>
+    <w:lsdException w:name="Dark List" w:uiPriority="70"/>
+    <w:lsdException w:name="Colorful Shading" w:uiPriority="71"/>
+    <w:lsdException w:name="Colorful List" w:uiPriority="72"/>
+    <w:lsdException w:name="Colorful Grid" w:uiPriority="73"/>
+    <w:lsdException w:name="Light Shading Accent 1" w:uiPriority="60"/>
+    <w:lsdException w:name="Light List Accent 1" w:uiPriority="61"/>
+    <w:lsdException w:name="Light Grid Accent 1" w:uiPriority="62"/>
+    <w:lsdException w:name="Medium Shading 1 Accent 1" w:uiPriority="63"/>
+    <w:lsdException w:name="Medium Shading 2 Accent 1" w:uiPriority="64"/>
+    <w:lsdException w:name="Medium List 1 Accent 1" w:uiPriority="65"/>
+    <w:lsdException w:name="Revision" w:semiHidden="1"/>
+    <w:lsdException w:name="List Paragraph" w:uiPriority="34" w:qFormat="1"/>
+    <w:lsdException w:name="Quote" w:uiPriority="29" w:qFormat="1"/>
+    <w:lsdException w:name="Intense Quote" w:uiPriority="30" w:qFormat="1"/>
+    <w:lsdException w:name="Medium List 2 Accent 1" w:uiPriority="66"/>
+    <w:lsdException w:name="Medium Grid 1 Accent 1" w:uiPriority="67"/>
+    <w:lsdException w:name="Medium Grid 2 Accent 1" w:uiPriority="68"/>
+    <w:lsdException w:name="Medium Grid 3 Accent 1" w:uiPriority="69"/>
+    <w:lsdException w:name="Dark List Accent 1" w:uiPriority="70"/>
+    <w:lsdException w:name="Colorful Shading Accent 1" w:uiPriority="71"/>
+    <w:lsdException w:name="Colorful List Accent 1" w:uiPriority="72"/>
+    <w:lsdException w:name="Colorful Grid Accent 1" w:uiPriority="73"/>
+    <w:lsdException w:name="Light Shading Accent 2" w:uiPriority="60"/>
+    <w:lsdException w:name="Light List Accent 2" w:uiPriority="61"/>
+    <w:lsdException w:name="Light Grid Accent 2" w:uiPriority="62"/>
+    <w:lsdException w:name="Medium Shading 1 Accent 2" w:uiPriority="63"/>
+    <w:lsdException w:name="Medium Shading 2 Accent 2" w:uiPriority="64"/>
+    <w:lsdException w:name="Medium List 1 Accent 2" w:uiPriority="65"/>
+    <w:lsdException w:name="Medium List 2 Accent 2" w:uiPriority="66"/>
+    <w:lsdException w:name="Medium Grid 1 Accent 2" w:uiPriority="67"/>
+    <w:lsdException w:name="Medium Grid 2 Accent 2" w:uiPriority="68"/>
+    <w:lsdException w:name="Medium Grid 3 Accent 2" w:uiPriority="69"/>
+    <w:lsdException w:name="Dark List Accent 2" w:uiPriority="70"/>
+    <w:lsdException w:name="Colorful Shading Accent 2" w:uiPriority="71"/>
+    <w:lsdException w:name="Colorful List Accent 2" w:uiPriority="72"/>
+    <w:lsdException w:name="Colorful Grid Accent 2" w:uiPriority="73"/>
+    <w:lsdException w:name="Light Shading Accent 3" w:uiPriority="60"/>
+    <w:lsdException w:name="Light List Accent 3" w:uiPriority="61"/>
+    <w:lsdException w:name="Light Grid Accent 3" w:uiPriority="62"/>
+    <w:lsdException w:name="Medium Shading 1 Accent 3" w:uiPriority="63"/>
+    <w:lsdException w:name="Medium Shading 2 Accent 3" w:uiPriority="64"/>
+    <w:lsdException w:name="Medium List 1 Accent 3" w:uiPriority="65"/>
+    <w:lsdException w:name="Medium List 2 Accent 3" w:uiPriority="66"/>
+    <w:lsdException w:name="Medium Grid 1 Accent 3" w:uiPriority="67"/>
+    <w:lsdException w:name="Medium Grid 2 Accent 3" w:uiPriority="68"/>
+    <w:lsdException w:name="Medium Grid 3 Accent 3" w:uiPriority="69"/>
+    <w:lsdException w:name="Dark List Accent 3" w:uiPriority="70"/>
+    <w:lsdException w:name="Colorful Shading Accent 3" w:uiPriority="71"/>
+    <w:lsdException w:name="Colorful List Accent 3" w:uiPriority="72"/>
+    <w:lsdException w:name="Colorful Grid Accent 3" w:uiPriority="73"/>
+    <w:lsdException w:name="Light Shading Accent 4" w:uiPriority="60"/>
+    <w:lsdException w:name="Light List Accent 4" w:uiPriority="61"/>
+    <w:lsdException w:name="Light Grid Accent 4" w:uiPriority="62"/>
+    <w:lsdException w:name="Medium Shading 1 Accent 4" w:uiPriority="63"/>
+    <w:lsdException w:name="Medium Shading 2 Accent 4" w:uiPriority="64"/>
+    <w:lsdException w:name="Medium List 1 Accent 4" w:uiPriority="65"/>
+    <w:lsdException w:name="Medium List 2 Accent 4" w:uiPriority="66"/>
+    <w:lsdException w:name="Medium Grid 1 Accent 4" w:uiPriority="67"/>
+    <w:lsdException w:name="Medium Grid 2 Accent 4" w:uiPriority="68"/>
+    <w:lsdException w:name="Medium Grid 3 Accent 4" w:uiPriority="69"/>
+    <w:lsdException w:name="Dark List Accent 4" w:uiPriority="70"/>
+    <w:lsdException w:name="Colorful Shading Accent 4" w:uiPriority="71"/>
+    <w:lsdException w:name="Colorful List Accent 4" w:uiPriority="72"/>
+    <w:lsdException w:name="Colorful Grid Accent 4" w:uiPriority="73"/>
+    <w:lsdException w:name="Light Shading Accent 5" w:uiPriority="60"/>
+    <w:lsdException w:name="Light List Accent 5" w:uiPriority="61"/>
+    <w:lsdException w:name="Light Grid Accent 5" w:uiPriority="62"/>
+    <w:lsdException w:name="Medium Shading 1 Accent 5" w:uiPriority="63"/>
+    <w:lsdException w:name="Medium Shading 2 Accent 5" w:uiPriority="64"/>
+    <w:lsdException w:name="Medium List 1 Accent 5" w:uiPriority="65"/>
+    <w:lsdException w:name="Medium List 2 Accent 5" w:uiPriority="66"/>
+    <w:lsdException w:name="Medium Grid 1 Accent 5" w:uiPriority="67"/>
+    <w:lsdException w:name="Medium Grid 2 Accent 5" w:uiPriority="68"/>
+    <w:lsdException w:name="Medium Grid 3 Accent 5" w:uiPriority="69"/>
+    <w:lsdException w:name="Dark List Accent 5" w:uiPriority="70"/>
+    <w:lsdException w:name="Colorful Shading Accent 5" w:uiPriority="71"/>
+    <w:lsdException w:name="Colorful List Accent 5" w:uiPriority="72"/>
+    <w:lsdException w:name="Colorful Grid Accent 5" w:uiPriority="73"/>
+    <w:lsdException w:name="Light Shading Accent 6" w:uiPriority="60"/>
+    <w:lsdException w:name="Light List Accent 6" w:uiPriority="61"/>
+    <w:lsdException w:name="Light Grid Accent 6" w:uiPriority="62"/>
+    <w:lsdException w:name="Medium Shading 1 Accent 6" w:uiPriority="63"/>
+    <w:lsdException w:name="Medium Shading 2 Accent 6" w:uiPriority="64"/>
+    <w:lsdException w:name="Medium List 1 Accent 6" w:uiPriority="65"/>
+    <w:lsdException w:name="Medium List 2 Accent 6" w:uiPriority="66"/>
+    <w:lsdException w:name="Medium Grid 1 Accent 6" w:uiPriority="67"/>
+    <w:lsdException w:name="Medium Grid 2 Accent 6" w:uiPriority="68"/>
+    <w:lsdException w:name="Medium Grid 3 Accent 6" w:uiPriority="69"/>
+    <w:lsdException w:name="Dark List Accent 6" w:uiPriority="70"/>
+    <w:lsdException w:name="Colorful Shading Accent 6" w:uiPriority="71"/>
+    <w:lsdException w:name="Colorful List Accent 6" w:uiPriority="72"/>
+    <w:lsdException w:name="Colorful Grid Accent 6" w:uiPriority="73"/>
+    <w:lsdException w:name="Subtle Emphasis" w:uiPriority="19" w:qFormat="1"/>
+    <w:lsdException w:name="Intense Emphasis" w:uiPriority="21" w:qFormat="1"/>
+    <w:lsdException w:name="Subtle Reference" w:uiPriority="31" w:qFormat="1"/>
+    <w:lsdException w:name="Intense Reference" w:uiPriority="32" w:qFormat="1"/>
+    <w:lsdException w:name="Book Title" w:uiPriority="33" w:qFormat="1"/>
+    <w:lsdException w:name="Bibliography" w:semiHidden="1" w:uiPriority="37" w:unhideWhenUsed="1"/>
+    <w:lsdException w:name="TOC Heading" w:semiHidden="1" w:uiPriority="39" w:unhideWhenUsed="1" w:qFormat="1"/>
+    <w:lsdException w:name="Plain Table 1" w:uiPriority="41"/>
+    <w:lsdException w:name="Plain Table 2" w:uiPriority="42"/>
+    <w:lsdException w:name="Plain Table 3" w:uiPriority="43"/>
+    <w:lsdException w:name="Plain Table 4" w:uiPriority="44"/>
+    <w:lsdException w:name="Plain Table 5" w:uiPriority="45"/>
+    <w:lsdException w:name="Grid Table Light" w:uiPriority="40"/>
+    <w:lsdException w:name="Grid Table 1 Light" w:uiPriority="46"/>
+    <w:lsdException w:name="Grid Table 2" w:uiPriority="47"/>
+    <w:lsdException w:name="Grid Table 3" w:uiPriority="48"/>
+    <w:lsdException w:name="Grid Table 4" w:uiPriority="49"/>
+    <w:lsdException w:name="Grid Table 5 Dark" w:uiPriority="50"/>
+    <w:lsdException w:name="Grid Table 6 Colorful" w:uiPriority="51"/>
+    <w:lsdException w:name="Grid Table 7 Colorful" w:uiPriority="52"/>
+    <w:lsdException w:name="Grid Table 1 Light Accent 1" w:uiPriority="46"/>
+    <w:lsdException w:name="Grid Table 2 Accent 1" w:uiPriority="47"/>
+    <w:lsdException w:name="Grid Table 3 Accent 1" w:uiPriority="48"/>
+    <w:lsdException w:name="Grid Table 4 Accent 1" w:uiPriority="49"/>
+    <w:lsdException w:name="Grid Table 5 Dark Accent 1" w:uiPriority="50"/>
+    <w:lsdException w:name="Grid Table 6 Colorful Accent 1" w:uiPriority="51"/>
+    <w:lsdException w:name="Grid Table 7 Colorful Accent 1" w:uiPriority="52"/>
+    <w:lsdException w:name="Grid Table 1 Light Accent 2" w:uiPriority="46"/>
+    <w:lsdException w:name="Grid Table 2 Accent 2" w:uiPriority="47"/>
+    <w:lsdException w:name="Grid Table 3 Accent 2" w:uiPriority="48"/>
+    <w:lsdException w:name="Grid Table 4 Accent 2" w:uiPriority="49"/>
+    <w:lsdException w:name="Grid Table 5 Dark Accent 2" w:uiPriority="50"/>
+    <w:lsdException w:name="Grid Table 6 Colorful Accent 2" w:uiPriority="51"/>
+    <w:lsdException w:name="Grid Table 7 Colorful Accent 2" w:uiPriority="52"/>
+    <w:lsdException w:name="Grid Table 1 Light Accent 3" w:uiPriority="46"/>
+    <w:lsdException w:name="Grid Table 2 Accent 3" w:uiPriority="47"/>
+    <w:lsdException w:name="Grid Table 3 Accent 3" w:uiPriority="48"/>
+    <w:lsdException w:name="Grid Table 4 Accent 3" w:uiPriority="49"/>
+    <w:lsdException w:name="Grid Table 5 Dark Accent 3" w:uiPriority="50"/>
+    <w:lsdException w:name="Grid Table 6 Colorful Accent 3" w:uiPriority="51"/>
+    <w:lsdException w:name="Grid Table 7 Colorful Accent 3" w:uiPriority="52"/>
+    <w:lsdException w:name="Grid Table 1 Light Accent 4" w:uiPriority="46"/>
+    <w:lsdException w:name="Grid Table 2 Accent 4" w:uiPriority="47"/>
+    <w:lsdException w:name="Grid Table 3 Accent 4" w:uiPriority="48"/>
+    <w:lsdException w:name="Grid Table 4 Accent 4" w:uiPriority="49"/>
+    <w:lsdException w:name="Grid Table 5 Dark Accent 4" w:uiPriority="50"/>
+    <w:lsdException w:name="Grid Table 6 Colorful Accent 4" w:uiPriority="51"/>
+    <w:lsdException w:name="Grid Table 7 Colorful Accent 4" w:uiPriority="52"/>
+    <w:lsdException w:name="Grid Table 1 Light Accent 5" w:uiPriority="46"/>
+    <w:lsdException w:name="Grid Table 2 Accent 5" w:uiPriority="47"/>
+    <w:lsdException w:name="Grid Table 3 Accent 5" w:uiPriority="48"/>
+    <w:lsdException w:name="Grid Table 4 Accent 5" w:uiPriority="49"/>
+    <w:lsdException w:name="Grid Table 5 Dark Accent 5" w:uiPriority="50"/>
+    <w:lsdException w:name="Grid Table 6 Colorful Accent 5" w:uiPriority="51"/>
+    <w:lsdException w:name="Grid Table 7 Colorful Accent 5" w:uiPriority="52"/>
+    <w:lsdException w:name="Grid Table 1 Light Accent 6" w:uiPriority="46"/>
+    <w:lsdException w:name="Grid Table 2 Accent 6" w:uiPriority="47"/>
+    <w:lsdException w:name="Grid Table 3 Accent 6" w:uiPriority="48"/>
+    <w:lsdException w:name="Grid Table 4 Accent 6" w:uiPriority="49"/>
+    <w:lsdException w:name="Grid Table 5 Dark Accent 6" w:uiPriority="50"/>
+    <w:lsdException w:name="Grid Table 6 Colorful Accent 6" w:uiPriority="51"/>
+    <w:lsdException w:name="Grid Table 7 Colorful Accent 6" w:uiPriority="52"/>
+    <w:lsdException w:name="List Table 1 Light" w:uiPriority="46"/>
+    <w:lsdException w:name="List Table 2" w:uiPriority="47"/>
+    <w:lsdException w:name="List Table 3" w:uiPriority="48"/>
+    <w:lsdException w:name="List Table 4" w:uiPriority="49"/>
+    <w:lsdException w:name="List Table 5 Dark" w:uiPriority="50"/>
+    <w:lsdException w:name="List Table 6 Colorful" w:uiPriority="51"/>
+    <w:lsdException w:name="List Table 7 Colorful" w:uiPriority="52"/>
+    <w:lsdException w:name="List Table 1 Light Accent 1" w:uiPriority="46"/>
+    <w:lsdException w:name="List Table 2 Accent 1" w:uiPriority="47"/>
+    <w:lsdException w:name="List Table 3 Accent 1" w:uiPriority="48"/>
+    <w:lsdException w:name="List Table 4 Accent 1" w:uiPriority="49"/>
+    <w:lsdException w:name="List Table 5 Dark Accent 1" w:uiPriority="50"/>
+    <w:lsdException w:name="List Table 6 Colorful Accent 1" w:uiPriority="51"/>
+    <w:lsdException w:name="List Table 7 Colorful Accent 1" w:uiPriority="52"/>
+    <w:lsdException w:name="List Table 1 Light Accent 2" w:uiPriority="46"/>
+    <w:lsdException w:name="List Table 2 Accent 2" w:uiPriority="47"/>
+    <w:lsdException w:name="List Table 3 Accent 2" w:uiPriority="48"/>
+    <w:lsdException w:name="List Table 4 Accent 2" w:uiPriority="49"/>
+    <w:lsdException w:name="List Table 5 Dark Accent 2" w:uiPriority="50"/>
+    <w:lsdException w:name="List Table 6 Colorful Accent 2" w:uiPriority="51"/>
+    <w:lsdException w:name="List Table 7 Colorful Accent 2" w:uiPriority="52"/>
+    <w:lsdException w:name="List Table 1 Light Accent 3" w:uiPriority="46"/>
+    <w:lsdException w:name="List Table 2 Accent 3" w:uiPriority="47"/>
+    <w:lsdException w:name="List Table 3 Accent 3" w:uiPriority="48"/>
+    <w:lsdException w:name="List Table 4 Accent 3" w:uiPriority="49"/>
+    <w:lsdException w:name="List Table 5 Dark Accent 3" w:uiPriority="50"/>
+    <w:lsdException w:name="List Table 6 Colorful Accent 3" w:uiPriority="51"/>
+    <w:lsdException w:name="List Table 7 Colorful Accent 3" w:uiPriority="52"/>
+    <w:lsdException w:name="List Table 1 Light Accent 4" w:uiPriority="46"/>
+    <w:lsdException w:name="List Table 2 Accent 4" w:uiPriority="47"/>
+    <w:lsdException w:name="List Table 3 Accent 4" w:uiPriority="48"/>
+    <w:lsdException w:name="List Table 4 Accent 4" w:uiPriority="49"/>
+    <w:lsdException w:name="List Table 5 Dark Accent 4" w:uiPriority="50"/>
+    <w:lsdException w:name="List Table 6 Colorful Accent 4" w:uiPriority="51"/>
+    <w:lsdException w:name="List Table 7 Colorful Accent 4" w:uiPriority="52"/>
+    <w:lsdException w:name="List Table 1 Light Accent 5" w:uiPriority="46"/>
+    <w:lsdException w:name="List Table 2 Accent 5" w:uiPriority="47"/>
+    <w:lsdException w:name="List Table 3 Accent 5" w:uiPriority="48"/>
+    <w:lsdException w:name="List Table 4 Accent 5" w:uiPriority="49"/>
+    <w:lsdException w:name="List Table 5 Dark Accent 5" w:uiPriority="50"/>
+    <w:lsdException w:name="List Table 6 Colorful Accent 5" w:uiPriority="51"/>
+    <w:lsdException w:name="List Table 7 Colorful Accent 5" w:uiPriority="52"/>
+    <w:lsdException w:name="List Table 1 Light Accent 6" w:uiPriority="46"/>
+    <w:lsdException w:name="List Table 2 Accent 6" w:uiPriority="47"/>
+    <w:lsdException w:name="List Table 3 Accent 6" w:uiPriority="48"/>
+    <w:lsdException w:name="List Table 4 Accent 6" w:uiPriority="49"/>
+    <w:lsdException w:name="List Table 5 Dark Accent 6" w:uiPriority="50"/>
+    <w:lsdException w:name="List Table 6 Colorful Accent 6" w:uiPriority="51"/>
+    <w:lsdException w:name="List Table 7 Colorful Accent 6" w:uiPriority="52"/>
+    <w:lsdException w:name="Mention" w:semiHidden="1" w:unhideWhenUsed="1"/>
+    <w:lsdException w:name="Smart Hyperlink" w:semiHidden="1" w:unhideWhenUsed="1"/>
+    <w:lsdException w:name="Hashtag" w:semiHidden="1" w:unhideWhenUsed="1"/>
+    <w:lsdException w:name="Unresolved Mention" w:semiHidden="1" w:unhideWhenUsed="1"/>
+    <w:lsdException w:name="Smart Link" w:semiHidden="1" w:unhideWhenUsed="1"/>
+  </w:latentStyles>
+  <w:style w:type="paragraph" w:default="1" w:styleId="Normal">
+    <w:name w:val="Normal"/>
+    <w:qFormat/>
+  </w:style>
+  <w:style w:type="paragraph" w:styleId="Titre1">
     <w:name w:val="heading 1"/>
     <w:basedOn w:val="Normal"/>
     <w:next w:val="Normal"/>
+    <w:uiPriority w:val="9"/>
+    <w:qFormat/>
     <w:pPr>
-      <w:keepNext w:val="1"/>
-      <w:keepLines w:val="1"/>
-      <w:pageBreakBefore w:val="0"/>
-      <w:spacing w:after="120" w:before="400" w:lineRule="auto"/>
+      <w:keepNext/>
+      <w:keepLines/>
+      <w:spacing w:before="400" w:after="120"/>
+      <w:outlineLvl w:val="0"/>
     </w:pPr>
     <w:rPr>
       <w:sz w:val="40"/>
       <w:szCs w:val="40"/>
     </w:rPr>
   </w:style>
-  <w:style w:type="paragraph" w:styleId="Heading2">
+  <w:style w:type="paragraph" w:styleId="Titre2">
     <w:name w:val="heading 2"/>
     <w:basedOn w:val="Normal"/>
     <w:next w:val="Normal"/>
+    <w:uiPriority w:val="9"/>
+    <w:semiHidden/>
+    <w:unhideWhenUsed/>
+    <w:qFormat/>
     <w:pPr>
-      <w:keepNext w:val="1"/>
-      <w:keepLines w:val="1"/>
-      <w:pageBreakBefore w:val="0"/>
-      <w:spacing w:after="120" w:before="360" w:lineRule="auto"/>
+      <w:keepNext/>
+      <w:keepLines/>
+      <w:spacing w:before="360" w:after="120"/>
+      <w:outlineLvl w:val="1"/>
     </w:pPr>
     <w:rPr>
-      <w:b w:val="0"/>
       <w:sz w:val="32"/>
       <w:szCs w:val="32"/>
     </w:rPr>
   </w:style>
-  <w:style w:type="paragraph" w:styleId="Heading3">
+  <w:style w:type="paragraph" w:styleId="Titre3">
     <w:name w:val="heading 3"/>
     <w:basedOn w:val="Normal"/>
     <w:next w:val="Normal"/>
+    <w:uiPriority w:val="9"/>
+    <w:semiHidden/>
+    <w:unhideWhenUsed/>
+    <w:qFormat/>
     <w:pPr>
-      <w:keepNext w:val="1"/>
-      <w:keepLines w:val="1"/>
-      <w:pageBreakBefore w:val="0"/>
-      <w:spacing w:after="80" w:before="320" w:lineRule="auto"/>
+      <w:keepNext/>
+      <w:keepLines/>
+      <w:spacing w:before="320" w:after="80"/>
+      <w:outlineLvl w:val="2"/>
     </w:pPr>
     <w:rPr>
-      <w:b w:val="0"/>
       <w:color w:val="434343"/>
       <w:sz w:val="28"/>
       <w:szCs w:val="28"/>
     </w:rPr>
   </w:style>
-  <w:style w:type="paragraph" w:styleId="Heading4">
+  <w:style w:type="paragraph" w:styleId="Titre4">
     <w:name w:val="heading 4"/>
     <w:basedOn w:val="Normal"/>
     <w:next w:val="Normal"/>
+    <w:uiPriority w:val="9"/>
+    <w:semiHidden/>
+    <w:unhideWhenUsed/>
+    <w:qFormat/>
     <w:pPr>
-      <w:keepNext w:val="1"/>
-      <w:keepLines w:val="1"/>
-      <w:pageBreakBefore w:val="0"/>
-      <w:spacing w:after="80" w:before="280" w:lineRule="auto"/>
+      <w:keepNext/>
+      <w:keepLines/>
+      <w:spacing w:before="280" w:after="80"/>
+      <w:outlineLvl w:val="3"/>
     </w:pPr>
     <w:rPr>
       <w:color w:val="666666"/>
@@ -423,67 +756,109 @@
       <w:szCs w:val="24"/>
     </w:rPr>
   </w:style>
-  <w:style w:type="paragraph" w:styleId="Heading5">
+  <w:style w:type="paragraph" w:styleId="Titre5">
     <w:name w:val="heading 5"/>
     <w:basedOn w:val="Normal"/>
     <w:next w:val="Normal"/>
+    <w:uiPriority w:val="9"/>
+    <w:semiHidden/>
+    <w:unhideWhenUsed/>
+    <w:qFormat/>
     <w:pPr>
-      <w:keepNext w:val="1"/>
-      <w:keepLines w:val="1"/>
-      <w:pageBreakBefore w:val="0"/>
-      <w:spacing w:after="80" w:before="240" w:lineRule="auto"/>
+      <w:keepNext/>
+      <w:keepLines/>
+      <w:spacing w:before="240" w:after="80"/>
+      <w:outlineLvl w:val="4"/>
     </w:pPr>
     <w:rPr>
       <w:color w:val="666666"/>
-      <w:sz w:val="22"/>
-      <w:szCs w:val="22"/>
     </w:rPr>
   </w:style>
-  <w:style w:type="paragraph" w:styleId="Heading6">
+  <w:style w:type="paragraph" w:styleId="Titre6">
     <w:name w:val="heading 6"/>
     <w:basedOn w:val="Normal"/>
     <w:next w:val="Normal"/>
+    <w:uiPriority w:val="9"/>
+    <w:semiHidden/>
+    <w:unhideWhenUsed/>
+    <w:qFormat/>
     <w:pPr>
-      <w:keepNext w:val="1"/>
-      <w:keepLines w:val="1"/>
-      <w:pageBreakBefore w:val="0"/>
-      <w:spacing w:after="80" w:before="240" w:lineRule="auto"/>
+      <w:keepNext/>
+      <w:keepLines/>
+      <w:spacing w:before="240" w:after="80"/>
+      <w:outlineLvl w:val="5"/>
     </w:pPr>
     <w:rPr>
-      <w:i w:val="1"/>
+      <w:i/>
       <w:color w:val="666666"/>
-      <w:sz w:val="22"/>
-      <w:szCs w:val="22"/>
     </w:rPr>
   </w:style>
-  <w:style w:type="paragraph" w:styleId="Title">
+  <w:style w:type="character" w:default="1" w:styleId="Policepardfaut">
+    <w:name w:val="Default Paragraph Font"/>
+    <w:uiPriority w:val="1"/>
+    <w:semiHidden/>
+    <w:unhideWhenUsed/>
+  </w:style>
+  <w:style w:type="table" w:default="1" w:styleId="TableauNormal">
+    <w:name w:val="Normal Table"/>
+    <w:uiPriority w:val="99"/>
+    <w:semiHidden/>
+    <w:unhideWhenUsed/>
+    <w:tblPr>
+      <w:tblInd w:w="0" w:type="dxa"/>
+      <w:tblCellMar>
+        <w:top w:w="0" w:type="dxa"/>
+        <w:left w:w="108" w:type="dxa"/>
+        <w:bottom w:w="0" w:type="dxa"/>
+        <w:right w:w="108" w:type="dxa"/>
+      </w:tblCellMar>
+    </w:tblPr>
+  </w:style>
+  <w:style w:type="numbering" w:default="1" w:styleId="Aucuneliste">
+    <w:name w:val="No List"/>
+    <w:uiPriority w:val="99"/>
+    <w:semiHidden/>
+    <w:unhideWhenUsed/>
+  </w:style>
+  <w:style w:type="table" w:customStyle="1" w:styleId="TableNormal">
+    <w:name w:val="Table Normal"/>
+    <w:tblPr>
+      <w:tblCellMar>
+        <w:top w:w="0" w:type="dxa"/>
+        <w:left w:w="0" w:type="dxa"/>
+        <w:bottom w:w="0" w:type="dxa"/>
+        <w:right w:w="0" w:type="dxa"/>
+      </w:tblCellMar>
+    </w:tblPr>
+  </w:style>
+  <w:style w:type="paragraph" w:styleId="Titre">
     <w:name w:val="Title"/>
     <w:basedOn w:val="Normal"/>
     <w:next w:val="Normal"/>
+    <w:uiPriority w:val="10"/>
+    <w:qFormat/>
     <w:pPr>
-      <w:keepNext w:val="1"/>
-      <w:keepLines w:val="1"/>
-      <w:pageBreakBefore w:val="0"/>
-      <w:spacing w:after="60" w:before="0" w:lineRule="auto"/>
+      <w:keepNext/>
+      <w:keepLines/>
+      <w:spacing w:after="60"/>
     </w:pPr>
     <w:rPr>
       <w:sz w:val="52"/>
       <w:szCs w:val="52"/>
     </w:rPr>
   </w:style>
-  <w:style w:type="paragraph" w:styleId="Subtitle">
+  <w:style w:type="paragraph" w:styleId="Sous-titre">
     <w:name w:val="Subtitle"/>
     <w:basedOn w:val="Normal"/>
     <w:next w:val="Normal"/>
+    <w:uiPriority w:val="11"/>
+    <w:qFormat/>
     <w:pPr>
-      <w:keepNext w:val="1"/>
-      <w:keepLines w:val="1"/>
-      <w:pageBreakBefore w:val="0"/>
-      <w:spacing w:after="320" w:before="0" w:lineRule="auto"/>
+      <w:keepNext/>
+      <w:keepLines/>
+      <w:spacing w:after="320"/>
     </w:pPr>
     <w:rPr>
-      <w:rFonts w:ascii="Arial" w:cs="Arial" w:eastAsia="Arial" w:hAnsi="Arial"/>
-      <w:i w:val="0"/>
       <w:color w:val="666666"/>
       <w:sz w:val="30"/>
       <w:szCs w:val="30"/>

</xml_diff>